<commit_message>
enemy random generator was removed
</commit_message>
<xml_diff>
--- a/ReferenceManual.docx
+++ b/ReferenceManual.docx
@@ -523,25 +523,7 @@
           <w:szCs w:val="28"/>
           <w:lang w:val="ru-RU"/>
         </w:rPr>
-        <w:t>Стаховский А.</w:t>
-      </w:r>
-      <w:r>
-        <w:rPr>
-          <w:rFonts w:ascii="Times New Roman" w:hAnsi="Times New Roman"/>
-          <w:sz w:val="28"/>
-          <w:szCs w:val="28"/>
-          <w:lang w:val="ru-RU"/>
-        </w:rPr>
-        <w:t>В</w:t>
-      </w:r>
-      <w:r>
-        <w:rPr>
-          <w:rFonts w:ascii="Times New Roman" w:hAnsi="Times New Roman"/>
-          <w:sz w:val="28"/>
-          <w:szCs w:val="28"/>
-          <w:lang w:val="ru-RU"/>
-        </w:rPr>
-        <w:t>.</w:t>
+        <w:t>Стаховский А.В.</w:t>
       </w:r>
     </w:p>
     <w:p>
@@ -680,7 +662,7 @@
                     </pic:cNvPicPr>
                   </pic:nvPicPr>
                   <pic:blipFill>
-                    <a:blip r:embed="rId4"/>
+                    <a:blip r:embed="rId6"/>
                     <a:stretch>
                       <a:fillRect/>
                     </a:stretch>
@@ -775,7 +757,7 @@
                     </pic:cNvPicPr>
                   </pic:nvPicPr>
                   <pic:blipFill>
-                    <a:blip r:embed="rId5"/>
+                    <a:blip r:embed="rId7"/>
                     <a:stretch>
                       <a:fillRect/>
                     </a:stretch>
@@ -890,7 +872,7 @@
                     </pic:cNvPicPr>
                   </pic:nvPicPr>
                   <pic:blipFill>
-                    <a:blip r:embed="rId6"/>
+                    <a:blip r:embed="rId8"/>
                     <a:stretch>
                       <a:fillRect/>
                     </a:stretch>
@@ -979,7 +961,7 @@
                     </pic:cNvPicPr>
                   </pic:nvPicPr>
                   <pic:blipFill>
-                    <a:blip r:embed="rId7"/>
+                    <a:blip r:embed="rId9"/>
                     <a:stretch>
                       <a:fillRect/>
                     </a:stretch>
@@ -1205,23 +1187,7 @@
           <w:sz w:val="28"/>
           <w:lang w:val="ru-RU"/>
         </w:rPr>
-        <w:t xml:space="preserve"> в режиме «игры на выживание». Игрок строит «башни» для защиты от </w:t>
-      </w:r>
-      <w:r>
-        <w:rPr>
-          <w:rFonts w:ascii="Times New Roman" w:hAnsi="Times New Roman"/>
-          <w:sz w:val="28"/>
-          <w:lang w:val="ru-RU"/>
-        </w:rPr>
-        <w:t>бесконечно прибывающих врагов.  За каждого убитого врага начисляются очки и ресурсы для постройки новых башен. С течением времени количество врагов растет. Для успешной игры игроку требуется грамотно организовать оборону. Цель игрока — набрать как можно бо</w:t>
-      </w:r>
-      <w:r>
-        <w:rPr>
-          <w:rFonts w:ascii="Times New Roman" w:hAnsi="Times New Roman"/>
-          <w:sz w:val="28"/>
-          <w:lang w:val="ru-RU"/>
-        </w:rPr>
-        <w:t xml:space="preserve">льше очков. При достижении врагами башен происходит нанесение урона сооружениям игрока. Если количество полученного урона равно или превышает лимит прочности башни, то сооружение разрушается. На месте разрушенной башни можно построить новую. </w:t>
+        <w:t xml:space="preserve"> в режиме «игры на выживание». Игрок строит «башни» для защиты от бесконечно прибывающих врагов.  За каждого убитого врага начисляются очки и ресурсы для постройки новых башен. С течением времени количество врагов растет. Для успешной игры игроку требуется грамотно организовать оборону. Цель игрока — набрать как можно больше очков. При достижении врагами башен происходит нанесение урона сооружениям игрока. Если количество полученного урона равно или превышает лимит прочности башни, то сооружение разрушается. На месте разрушенной башни можно построить новую. </w:t>
       </w:r>
     </w:p>
     <w:p>
@@ -1232,15 +1198,7 @@
           <w:lang w:val="ru-RU"/>
         </w:rPr>
         <w:tab/>
-        <w:t>Игровое поле</w:t>
-      </w:r>
-      <w:r>
-        <w:rPr>
-          <w:rFonts w:ascii="Times New Roman" w:hAnsi="Times New Roman"/>
-          <w:sz w:val="28"/>
-          <w:lang w:val="ru-RU"/>
-        </w:rPr>
-        <w:t xml:space="preserve"> представляет из себя сетку. Игрок может строить башни в свободных ячейках сетки. Враги передвигаются по прямой через центр клеток. По достижению врагами конца игрового поля, наступает конец игры.</w:t>
+        <w:t>Игровое поле представляет из себя сетку. Игрок может строить башни в свободных ячейках сетки. Враги передвигаются по прямой через центр клеток. По достижению врагами конца игрового поля, наступает конец игры.</w:t>
       </w:r>
     </w:p>
     <w:p>
@@ -1288,6 +1246,602 @@
       </w:r>
     </w:p>
     <w:p>
+      <w:r>
+        <w:pict>
+          <v:shapetype id="_x0000_t75" coordsize="21600,21600" o:spt="75" o:preferrelative="t" path="m@4@5l@4@11@9@11@9@5xe" filled="f" stroked="f">
+            <v:stroke joinstyle="miter"/>
+            <v:formulas>
+              <v:f eqn="if lineDrawn pixelLineWidth 0"/>
+              <v:f eqn="sum @0 1 0"/>
+              <v:f eqn="sum 0 0 @1"/>
+              <v:f eqn="prod @2 1 2"/>
+              <v:f eqn="prod @3 21600 pixelWidth"/>
+              <v:f eqn="prod @3 21600 pixelHeight"/>
+              <v:f eqn="sum @0 0 1"/>
+              <v:f eqn="prod @6 1 2"/>
+              <v:f eqn="prod @7 21600 pixelWidth"/>
+              <v:f eqn="sum @8 21600 0"/>
+              <v:f eqn="prod @7 21600 pixelHeight"/>
+              <v:f eqn="sum @10 21600 0"/>
+            </v:formulas>
+            <v:path o:extrusionok="f" gradientshapeok="t" o:connecttype="rect"/>
+            <o:lock v:ext="edit" aspectratio="t"/>
+          </v:shapetype>
+          <v:shape id="_x0000_i1029" type="#_x0000_t75" style="width:467.7pt;height:453.9pt">
+            <v:imagedata r:id="rId10" o:title="classDiargamm2"/>
+          </v:shape>
+        </w:pict>
+      </w:r>
+    </w:p>
+    <w:p>
+      <w:pPr>
+        <w:suppressAutoHyphens w:val="0"/>
+        <w:spacing w:after="0" w:line="276" w:lineRule="auto"/>
+      </w:pPr>
+      <w:r>
+        <w:br w:type="page"/>
+      </w:r>
+    </w:p>
+    <w:p>
+      <w:pPr>
+        <w:rPr>
+          <w:lang w:val="en-US"/>
+        </w:rPr>
+      </w:pPr>
+      <w:r>
+        <w:rPr>
+          <w:lang w:val="ru-RU"/>
+        </w:rPr>
+        <w:lastRenderedPageBreak/>
+        <w:t>Описание классов</w:t>
+      </w:r>
+      <w:r>
+        <w:rPr>
+          <w:lang w:val="en-US"/>
+        </w:rPr>
+        <w:t>:</w:t>
+      </w:r>
+    </w:p>
+    <w:p>
+      <w:pPr>
+        <w:pStyle w:val="aa"/>
+        <w:numPr>
+          <w:ilvl w:val="0"/>
+          <w:numId w:val="1"/>
+        </w:numPr>
+        <w:rPr>
+          <w:lang w:val="ru-RU"/>
+        </w:rPr>
+      </w:pPr>
+      <w:proofErr w:type="spellStart"/>
+      <w:r>
+        <w:rPr>
+          <w:lang w:val="en-US"/>
+        </w:rPr>
+        <w:t>MainGameMenu</w:t>
+      </w:r>
+      <w:proofErr w:type="spellEnd"/>
+      <w:r>
+        <w:rPr>
+          <w:lang w:val="ru-RU"/>
+        </w:rPr>
+        <w:t xml:space="preserve"> – </w:t>
+      </w:r>
+      <w:r>
+        <w:rPr>
+          <w:lang w:val="ru-RU"/>
+        </w:rPr>
+        <w:t xml:space="preserve">класс, отвечающий за </w:t>
+      </w:r>
+      <w:proofErr w:type="spellStart"/>
+      <w:r>
+        <w:rPr>
+          <w:lang w:val="ru-RU"/>
+        </w:rPr>
+        <w:t>отрисовку</w:t>
+      </w:r>
+      <w:proofErr w:type="spellEnd"/>
+      <w:r>
+        <w:rPr>
+          <w:lang w:val="ru-RU"/>
+        </w:rPr>
+        <w:t xml:space="preserve"> стартового меню программы</w:t>
+      </w:r>
+    </w:p>
+    <w:p>
+      <w:pPr>
+        <w:pStyle w:val="aa"/>
+        <w:numPr>
+          <w:ilvl w:val="0"/>
+          <w:numId w:val="1"/>
+        </w:numPr>
+        <w:rPr>
+          <w:lang w:val="ru-RU"/>
+        </w:rPr>
+      </w:pPr>
+      <w:proofErr w:type="spellStart"/>
+      <w:r>
+        <w:rPr>
+          <w:lang w:val="en-US"/>
+        </w:rPr>
+        <w:t>GameMenu</w:t>
+      </w:r>
+      <w:proofErr w:type="spellEnd"/>
+      <w:r>
+        <w:rPr>
+          <w:lang w:val="ru-RU"/>
+        </w:rPr>
+        <w:t xml:space="preserve"> – </w:t>
+      </w:r>
+      <w:r>
+        <w:rPr>
+          <w:lang w:val="ru-RU"/>
+        </w:rPr>
+        <w:t>класс, яв</w:t>
+      </w:r>
+      <w:r>
+        <w:rPr>
+          <w:lang w:val="ru-RU"/>
+        </w:rPr>
+        <w:t>ляющийся контейнером для кнопок</w:t>
+      </w:r>
+      <w:r>
+        <w:rPr>
+          <w:lang w:val="ru-RU"/>
+        </w:rPr>
+        <w:t>.</w:t>
+      </w:r>
+      <w:r>
+        <w:rPr>
+          <w:lang w:val="ru-RU"/>
+        </w:rPr>
+        <w:t xml:space="preserve"> У</w:t>
+      </w:r>
+      <w:r>
+        <w:rPr>
+          <w:lang w:val="ru-RU"/>
+        </w:rPr>
+        <w:t>правляет поведением кнопок</w:t>
+      </w:r>
+    </w:p>
+    <w:p>
+      <w:pPr>
+        <w:pStyle w:val="aa"/>
+        <w:numPr>
+          <w:ilvl w:val="0"/>
+          <w:numId w:val="1"/>
+        </w:numPr>
+        <w:rPr>
+          <w:lang w:val="ru-RU"/>
+        </w:rPr>
+      </w:pPr>
+      <w:proofErr w:type="spellStart"/>
+      <w:r>
+        <w:rPr>
+          <w:lang w:val="en-US"/>
+        </w:rPr>
+        <w:t>MenuButton</w:t>
+      </w:r>
+      <w:proofErr w:type="spellEnd"/>
+      <w:r>
+        <w:rPr>
+          <w:lang w:val="en-US"/>
+        </w:rPr>
+        <w:t xml:space="preserve"> – </w:t>
+      </w:r>
+      <w:r>
+        <w:rPr>
+          <w:lang w:val="ru-RU"/>
+        </w:rPr>
+        <w:t>обеспечивает создание одиночной кнопки</w:t>
+      </w:r>
+    </w:p>
+    <w:p>
+      <w:pPr>
+        <w:pStyle w:val="aa"/>
+        <w:numPr>
+          <w:ilvl w:val="0"/>
+          <w:numId w:val="1"/>
+        </w:numPr>
+        <w:rPr>
+          <w:lang w:val="ru-RU"/>
+        </w:rPr>
+      </w:pPr>
+      <w:proofErr w:type="spellStart"/>
+      <w:r>
+        <w:rPr>
+          <w:lang w:val="en-US"/>
+        </w:rPr>
+        <w:t>GameWindow</w:t>
+      </w:r>
+      <w:proofErr w:type="spellEnd"/>
+      <w:r>
+        <w:rPr>
+          <w:lang w:val="ru-RU"/>
+        </w:rPr>
+        <w:t xml:space="preserve"> – </w:t>
+      </w:r>
+      <w:r>
+        <w:rPr>
+          <w:lang w:val="ru-RU"/>
+        </w:rPr>
+        <w:t xml:space="preserve"> создает и настраивает игровую сцену</w:t>
+      </w:r>
+      <w:r>
+        <w:rPr>
+          <w:lang w:val="ru-RU"/>
+        </w:rPr>
+        <w:t xml:space="preserve">, передает дальнейшее управление игрой объекту класса </w:t>
+      </w:r>
+      <w:proofErr w:type="spellStart"/>
+      <w:r>
+        <w:rPr>
+          <w:lang w:val="en-US"/>
+        </w:rPr>
+        <w:t>GameRoot</w:t>
+      </w:r>
+      <w:proofErr w:type="spellEnd"/>
+    </w:p>
+    <w:p>
+      <w:pPr>
+        <w:pStyle w:val="aa"/>
+        <w:numPr>
+          <w:ilvl w:val="0"/>
+          <w:numId w:val="1"/>
+        </w:numPr>
+        <w:rPr>
+          <w:lang w:val="ru-RU"/>
+        </w:rPr>
+      </w:pPr>
+      <w:proofErr w:type="spellStart"/>
+      <w:r>
+        <w:rPr>
+          <w:lang w:val="en-US"/>
+        </w:rPr>
+        <w:t>GameRoot</w:t>
+      </w:r>
+      <w:proofErr w:type="spellEnd"/>
+      <w:r>
+        <w:rPr>
+          <w:lang w:val="ru-RU"/>
+        </w:rPr>
+        <w:t xml:space="preserve"> – </w:t>
+      </w:r>
+      <w:r>
+        <w:rPr>
+          <w:lang w:val="ru-RU"/>
+        </w:rPr>
+        <w:t>основной класс. Управляет процессом игры</w:t>
+      </w:r>
+      <w:r>
+        <w:rPr>
+          <w:lang w:val="ru-RU"/>
+        </w:rPr>
+        <w:t xml:space="preserve">: </w:t>
+      </w:r>
+      <w:r>
+        <w:rPr>
+          <w:lang w:val="ru-RU"/>
+        </w:rPr>
+        <w:t>генерация врагов, обновление их позиции, управление ботом, управление поведением башен</w:t>
+      </w:r>
+    </w:p>
+    <w:p>
+      <w:pPr>
+        <w:pStyle w:val="aa"/>
+        <w:numPr>
+          <w:ilvl w:val="0"/>
+          <w:numId w:val="1"/>
+        </w:numPr>
+        <w:rPr>
+          <w:lang w:val="ru-RU"/>
+        </w:rPr>
+      </w:pPr>
+      <w:proofErr w:type="spellStart"/>
+      <w:r>
+        <w:rPr>
+          <w:lang w:val="en-US"/>
+        </w:rPr>
+        <w:t>Spawner</w:t>
+      </w:r>
+      <w:proofErr w:type="spellEnd"/>
+      <w:r>
+        <w:rPr>
+          <w:lang w:val="ru-RU"/>
+        </w:rPr>
+        <w:t xml:space="preserve"> – </w:t>
+      </w:r>
+      <w:r>
+        <w:rPr>
+          <w:lang w:val="ru-RU"/>
+        </w:rPr>
+        <w:t>отвечает за генерацию врагов в определенной точке</w:t>
+      </w:r>
+    </w:p>
+    <w:p>
+      <w:pPr>
+        <w:pStyle w:val="aa"/>
+        <w:numPr>
+          <w:ilvl w:val="0"/>
+          <w:numId w:val="1"/>
+        </w:numPr>
+        <w:rPr>
+          <w:lang w:val="ru-RU"/>
+        </w:rPr>
+      </w:pPr>
+      <w:r>
+        <w:rPr>
+          <w:lang w:val="en-US"/>
+        </w:rPr>
+        <w:t>Enemy</w:t>
+      </w:r>
+      <w:r>
+        <w:rPr>
+          <w:lang w:val="ru-RU"/>
+        </w:rPr>
+        <w:t xml:space="preserve"> – </w:t>
+      </w:r>
+      <w:r>
+        <w:rPr>
+          <w:lang w:val="ru-RU"/>
+        </w:rPr>
+        <w:t>описание врага и его поведения</w:t>
+      </w:r>
+    </w:p>
+    <w:p>
+      <w:pPr>
+        <w:pStyle w:val="aa"/>
+        <w:numPr>
+          <w:ilvl w:val="0"/>
+          <w:numId w:val="1"/>
+        </w:numPr>
+        <w:rPr>
+          <w:lang w:val="ru-RU"/>
+        </w:rPr>
+      </w:pPr>
+      <w:r>
+        <w:rPr>
+          <w:lang w:val="en-US"/>
+        </w:rPr>
+        <w:t xml:space="preserve">Tower – </w:t>
+      </w:r>
+      <w:r>
+        <w:rPr>
+          <w:lang w:val="ru-RU"/>
+        </w:rPr>
+        <w:t>класс, описывающий башню</w:t>
+      </w:r>
+    </w:p>
+    <w:p>
+      <w:pPr>
+        <w:pStyle w:val="aa"/>
+        <w:numPr>
+          <w:ilvl w:val="0"/>
+          <w:numId w:val="1"/>
+        </w:numPr>
+        <w:rPr>
+          <w:lang w:val="ru-RU"/>
+        </w:rPr>
+      </w:pPr>
+      <w:r>
+        <w:rPr>
+          <w:lang w:val="en-US"/>
+        </w:rPr>
+        <w:t>Block</w:t>
+      </w:r>
+      <w:r>
+        <w:rPr>
+          <w:lang w:val="ru-RU"/>
+        </w:rPr>
+        <w:t xml:space="preserve"> –</w:t>
+      </w:r>
+      <w:r>
+        <w:rPr>
+          <w:lang w:val="ru-RU"/>
+        </w:rPr>
+        <w:t xml:space="preserve"> параметры клетки игрового поля</w:t>
+      </w:r>
+      <w:r>
+        <w:rPr>
+          <w:lang w:val="ru-RU"/>
+        </w:rPr>
+        <w:t>. Блоки являются площадками для строения башен</w:t>
+      </w:r>
+    </w:p>
+    <w:p>
+      <w:pPr>
+        <w:pStyle w:val="aa"/>
+        <w:numPr>
+          <w:ilvl w:val="0"/>
+          <w:numId w:val="1"/>
+        </w:numPr>
+        <w:rPr>
+          <w:lang w:val="ru-RU"/>
+        </w:rPr>
+      </w:pPr>
+      <w:proofErr w:type="spellStart"/>
+      <w:r>
+        <w:rPr>
+          <w:lang w:val="en-US"/>
+        </w:rPr>
+        <w:t>SpriteAnimation</w:t>
+      </w:r>
+      <w:proofErr w:type="spellEnd"/>
+      <w:r>
+        <w:rPr>
+          <w:lang w:val="ru-RU"/>
+        </w:rPr>
+        <w:t xml:space="preserve"> – </w:t>
+      </w:r>
+      <w:r>
+        <w:rPr>
+          <w:lang w:val="ru-RU"/>
+        </w:rPr>
+        <w:t>управление спрайтовой анимацией</w:t>
+      </w:r>
+      <w:r>
+        <w:rPr>
+          <w:lang w:val="ru-RU"/>
+        </w:rPr>
+        <w:t xml:space="preserve"> башен и врагов</w:t>
+      </w:r>
+    </w:p>
+    <w:p>
+      <w:pPr>
+        <w:pStyle w:val="aa"/>
+        <w:numPr>
+          <w:ilvl w:val="0"/>
+          <w:numId w:val="1"/>
+        </w:numPr>
+        <w:rPr>
+          <w:lang w:val="ru-RU"/>
+        </w:rPr>
+      </w:pPr>
+      <w:r>
+        <w:rPr>
+          <w:lang w:val="en-US"/>
+        </w:rPr>
+        <w:t>Bot</w:t>
+      </w:r>
+      <w:r>
+        <w:rPr>
+          <w:lang w:val="ru-RU"/>
+        </w:rPr>
+        <w:t xml:space="preserve"> – </w:t>
+      </w:r>
+      <w:r>
+        <w:rPr>
+          <w:lang w:val="ru-RU"/>
+        </w:rPr>
+        <w:t>логика бота, который может играть вместо игрока</w:t>
+      </w:r>
+    </w:p>
+    <w:p>
+      <w:pPr>
+        <w:pStyle w:val="aa"/>
+        <w:numPr>
+          <w:ilvl w:val="0"/>
+          <w:numId w:val="1"/>
+        </w:numPr>
+        <w:rPr>
+          <w:lang w:val="ru-RU"/>
+        </w:rPr>
+      </w:pPr>
+      <w:r>
+        <w:rPr>
+          <w:lang w:val="en-US"/>
+        </w:rPr>
+        <w:t>Shot</w:t>
+      </w:r>
+      <w:r>
+        <w:rPr>
+          <w:lang w:val="ru-RU"/>
+        </w:rPr>
+        <w:t xml:space="preserve"> – </w:t>
+      </w:r>
+      <w:r>
+        <w:rPr>
+          <w:lang w:val="ru-RU"/>
+        </w:rPr>
+        <w:t>параметры выстрела, генерируемого башней</w:t>
+      </w:r>
+    </w:p>
+    <w:p>
+      <w:pPr>
+        <w:suppressAutoHyphens w:val="0"/>
+        <w:spacing w:after="0" w:line="276" w:lineRule="auto"/>
+        <w:rPr>
+          <w:lang w:val="ru-RU"/>
+        </w:rPr>
+      </w:pPr>
+      <w:r>
+        <w:rPr>
+          <w:lang w:val="ru-RU"/>
+        </w:rPr>
+        <w:br w:type="page"/>
+      </w:r>
+    </w:p>
+    <w:p>
+      <w:pPr>
+        <w:rPr>
+          <w:rFonts w:ascii="Times New Roman" w:hAnsi="Times New Roman"/>
+          <w:b/>
+          <w:sz w:val="28"/>
+          <w:szCs w:val="28"/>
+          <w:lang w:val="ru-RU"/>
+        </w:rPr>
+      </w:pPr>
+      <w:r>
+        <w:rPr>
+          <w:rFonts w:ascii="Times New Roman" w:hAnsi="Times New Roman"/>
+          <w:b/>
+          <w:sz w:val="28"/>
+          <w:szCs w:val="28"/>
+          <w:lang w:val="ru-RU"/>
+        </w:rPr>
+        <w:lastRenderedPageBreak/>
+        <w:t>Блок-схема</w:t>
+      </w:r>
+      <w:r>
+        <w:rPr>
+          <w:rFonts w:ascii="Times New Roman" w:hAnsi="Times New Roman"/>
+          <w:b/>
+          <w:sz w:val="28"/>
+          <w:szCs w:val="28"/>
+          <w:lang w:val="ru-RU"/>
+        </w:rPr>
+        <w:t xml:space="preserve"> </w:t>
+      </w:r>
+      <w:r>
+        <w:rPr>
+          <w:rFonts w:ascii="Times New Roman" w:hAnsi="Times New Roman"/>
+          <w:b/>
+          <w:sz w:val="28"/>
+          <w:szCs w:val="28"/>
+          <w:lang w:val="ru-RU"/>
+        </w:rPr>
+        <w:t>основного алгоритма</w:t>
+      </w:r>
+    </w:p>
+    <w:p>
+      <w:pPr>
+        <w:rPr>
+          <w:lang w:val="ru-RU"/>
+        </w:rPr>
+      </w:pPr>
+      <w:r>
+        <w:rPr>
+          <w:lang w:val="ru-RU"/>
+        </w:rPr>
+        <w:object w:dxaOrig="9841" w:dyaOrig="12211">
+          <v:shape id="_x0000_i1036" type="#_x0000_t75" style="width:459.05pt;height:610.55pt" o:ole="">
+            <v:imagedata r:id="rId11" o:title=""/>
+          </v:shape>
+          <o:OLEObject Type="Embed" ProgID="Visio.Drawing.15" ShapeID="_x0000_i1036" DrawAspect="Content" ObjectID="_1523306705" r:id="rId12"/>
+        </w:object>
+      </w:r>
+    </w:p>
+    <w:p>
+      <w:pPr>
+        <w:suppressAutoHyphens w:val="0"/>
+        <w:spacing w:after="0" w:line="276" w:lineRule="auto"/>
+        <w:rPr>
+          <w:lang w:val="ru-RU"/>
+        </w:rPr>
+      </w:pPr>
+      <w:r>
+        <w:rPr>
+          <w:lang w:val="ru-RU"/>
+        </w:rPr>
+        <w:br w:type="page"/>
+      </w:r>
+    </w:p>
+    <w:p>
+      <w:pPr>
+        <w:rPr>
+          <w:lang w:val="ru-RU"/>
+        </w:rPr>
+      </w:pPr>
       <w:bookmarkStart w:id="0" w:name="_GoBack"/>
       <w:bookmarkEnd w:id="0"/>
     </w:p>
@@ -1301,6 +1855,127 @@
     </w:sectPr>
   </w:body>
 </w:document>
+</file>
+
+<file path=word/numbering.xml><?xml version="1.0" encoding="utf-8"?>
+<w:numbering xmlns:wpc="http://schemas.microsoft.com/office/word/2010/wordprocessingCanvas" xmlns:cx="http://schemas.microsoft.com/office/drawing/2014/chartex" xmlns:mc="http://schemas.openxmlformats.org/markup-compatibility/2006" xmlns:o="urn:schemas-microsoft-com:office:office" xmlns:r="http://schemas.openxmlformats.org/officeDocument/2006/relationships" xmlns:m="http://schemas.openxmlformats.org/officeDocument/2006/math" xmlns:v="urn:schemas-microsoft-com:vml" xmlns:wp14="http://schemas.microsoft.com/office/word/2010/wordprocessingDrawing" xmlns:wp="http://schemas.openxmlformats.org/drawingml/2006/wordprocessingDrawing" xmlns:w10="urn:schemas-microsoft-com:office:word" xmlns:w="http://schemas.openxmlformats.org/wordprocessingml/2006/main" xmlns:w14="http://schemas.microsoft.com/office/word/2010/wordml" xmlns:w15="http://schemas.microsoft.com/office/word/2012/wordml" xmlns:w16se="http://schemas.microsoft.com/office/word/2015/wordml/symex" xmlns:wpg="http://schemas.microsoft.com/office/word/2010/wordprocessingGroup" xmlns:wpi="http://schemas.microsoft.com/office/word/2010/wordprocessingInk" xmlns:wne="http://schemas.microsoft.com/office/word/2006/wordml" xmlns:wps="http://schemas.microsoft.com/office/word/2010/wordprocessingShape" mc:Ignorable="w14 w15 w16se wp14">
+  <w:abstractNum w:abstractNumId="0" w15:restartNumberingAfterBreak="0">
+    <w:nsid w:val="68ED13EB"/>
+    <w:multiLevelType w:val="hybridMultilevel"/>
+    <w:tmpl w:val="8E085E6E"/>
+    <w:lvl w:ilvl="0" w:tplc="04190001">
+      <w:start w:val="1"/>
+      <w:numFmt w:val="bullet"/>
+      <w:lvlText w:val=""/>
+      <w:lvlJc w:val="left"/>
+      <w:pPr>
+        <w:ind w:left="720" w:hanging="360"/>
+      </w:pPr>
+      <w:rPr>
+        <w:rFonts w:ascii="Symbol" w:hAnsi="Symbol" w:hint="default"/>
+      </w:rPr>
+    </w:lvl>
+    <w:lvl w:ilvl="1" w:tplc="04190003" w:tentative="1">
+      <w:start w:val="1"/>
+      <w:numFmt w:val="bullet"/>
+      <w:lvlText w:val="o"/>
+      <w:lvlJc w:val="left"/>
+      <w:pPr>
+        <w:ind w:left="1440" w:hanging="360"/>
+      </w:pPr>
+      <w:rPr>
+        <w:rFonts w:ascii="Courier New" w:hAnsi="Courier New" w:cs="Courier New" w:hint="default"/>
+      </w:rPr>
+    </w:lvl>
+    <w:lvl w:ilvl="2" w:tplc="04190005" w:tentative="1">
+      <w:start w:val="1"/>
+      <w:numFmt w:val="bullet"/>
+      <w:lvlText w:val=""/>
+      <w:lvlJc w:val="left"/>
+      <w:pPr>
+        <w:ind w:left="2160" w:hanging="360"/>
+      </w:pPr>
+      <w:rPr>
+        <w:rFonts w:ascii="Wingdings" w:hAnsi="Wingdings" w:hint="default"/>
+      </w:rPr>
+    </w:lvl>
+    <w:lvl w:ilvl="3" w:tplc="04190001" w:tentative="1">
+      <w:start w:val="1"/>
+      <w:numFmt w:val="bullet"/>
+      <w:lvlText w:val=""/>
+      <w:lvlJc w:val="left"/>
+      <w:pPr>
+        <w:ind w:left="2880" w:hanging="360"/>
+      </w:pPr>
+      <w:rPr>
+        <w:rFonts w:ascii="Symbol" w:hAnsi="Symbol" w:hint="default"/>
+      </w:rPr>
+    </w:lvl>
+    <w:lvl w:ilvl="4" w:tplc="04190003" w:tentative="1">
+      <w:start w:val="1"/>
+      <w:numFmt w:val="bullet"/>
+      <w:lvlText w:val="o"/>
+      <w:lvlJc w:val="left"/>
+      <w:pPr>
+        <w:ind w:left="3600" w:hanging="360"/>
+      </w:pPr>
+      <w:rPr>
+        <w:rFonts w:ascii="Courier New" w:hAnsi="Courier New" w:cs="Courier New" w:hint="default"/>
+      </w:rPr>
+    </w:lvl>
+    <w:lvl w:ilvl="5" w:tplc="04190005" w:tentative="1">
+      <w:start w:val="1"/>
+      <w:numFmt w:val="bullet"/>
+      <w:lvlText w:val=""/>
+      <w:lvlJc w:val="left"/>
+      <w:pPr>
+        <w:ind w:left="4320" w:hanging="360"/>
+      </w:pPr>
+      <w:rPr>
+        <w:rFonts w:ascii="Wingdings" w:hAnsi="Wingdings" w:hint="default"/>
+      </w:rPr>
+    </w:lvl>
+    <w:lvl w:ilvl="6" w:tplc="04190001" w:tentative="1">
+      <w:start w:val="1"/>
+      <w:numFmt w:val="bullet"/>
+      <w:lvlText w:val=""/>
+      <w:lvlJc w:val="left"/>
+      <w:pPr>
+        <w:ind w:left="5040" w:hanging="360"/>
+      </w:pPr>
+      <w:rPr>
+        <w:rFonts w:ascii="Symbol" w:hAnsi="Symbol" w:hint="default"/>
+      </w:rPr>
+    </w:lvl>
+    <w:lvl w:ilvl="7" w:tplc="04190003" w:tentative="1">
+      <w:start w:val="1"/>
+      <w:numFmt w:val="bullet"/>
+      <w:lvlText w:val="o"/>
+      <w:lvlJc w:val="left"/>
+      <w:pPr>
+        <w:ind w:left="5760" w:hanging="360"/>
+      </w:pPr>
+      <w:rPr>
+        <w:rFonts w:ascii="Courier New" w:hAnsi="Courier New" w:cs="Courier New" w:hint="default"/>
+      </w:rPr>
+    </w:lvl>
+    <w:lvl w:ilvl="8" w:tplc="04190005" w:tentative="1">
+      <w:start w:val="1"/>
+      <w:numFmt w:val="bullet"/>
+      <w:lvlText w:val=""/>
+      <w:lvlJc w:val="left"/>
+      <w:pPr>
+        <w:ind w:left="6480" w:hanging="360"/>
+      </w:pPr>
+      <w:rPr>
+        <w:rFonts w:ascii="Wingdings" w:hAnsi="Wingdings" w:hint="default"/>
+      </w:rPr>
+    </w:lvl>
+  </w:abstractNum>
+  <w:num w:numId="1">
+    <w:abstractNumId w:val="0"/>
+  </w:num>
+</w:numbering>
 </file>
 
 <file path=word/styles.xml><?xml version="1.0" encoding="utf-8"?>
@@ -2165,4 +2840,16 @@
   <a:objectDefaults/>
   <a:extraClrSchemeLst/>
 </a:theme>
+</file>
+
+<file path=customXml/item1.xml><?xml version="1.0" encoding="utf-8"?>
+<b:Sources xmlns:b="http://schemas.openxmlformats.org/officeDocument/2006/bibliography" xmlns="http://schemas.openxmlformats.org/officeDocument/2006/bibliography" SelectedStyle="\APASixthEditionOfficeOnline.xsl" StyleName="APA" Version="6"/>
+</file>
+
+<file path=customXml/itemProps1.xml><?xml version="1.0" encoding="utf-8"?>
+<ds:datastoreItem xmlns:ds="http://schemas.openxmlformats.org/officeDocument/2006/customXml" ds:itemID="{DDB852EA-E66D-43AA-AE1B-51FECE3EE565}">
+  <ds:schemaRefs>
+    <ds:schemaRef ds:uri="http://schemas.openxmlformats.org/officeDocument/2006/bibliography"/>
+  </ds:schemaRefs>
+</ds:datastoreItem>
 </file>
</xml_diff>

<commit_message>
java save sorting added
</commit_message>
<xml_diff>
--- a/ReferenceManual.docx
+++ b/ReferenceManual.docx
@@ -2192,7 +2192,7 @@
           <v:shape id="_x0000_i1054" type="#_x0000_t75" style="width:471pt;height:682.5pt" o:ole="">
             <v:imagedata r:id="rId11" o:title=""/>
           </v:shape>
-          <o:OLEObject Type="Embed" ProgID="Visio.Drawing.15" ShapeID="_x0000_i1054" DrawAspect="Content" ObjectID="_1524858831" r:id="rId12"/>
+          <o:OLEObject Type="Embed" ProgID="Visio.Drawing.15" ShapeID="_x0000_i1054" DrawAspect="Content" ObjectID="_1524892940" r:id="rId12"/>
         </w:object>
       </w:r>
     </w:p>
@@ -3211,42 +3211,41 @@
           <w:lang w:val="en-US"/>
         </w:rPr>
       </w:pPr>
-      <w:r>
-        <w:rPr>
-          <w:rFonts w:ascii="Times New Roman" w:hAnsi="Times New Roman"/>
-          <w:sz w:val="28"/>
-          <w:szCs w:val="28"/>
-          <w:lang w:val="en-US"/>
-        </w:rPr>
-        <w:object w:dxaOrig="4006" w:dyaOrig="6061">
-          <v:shape id="_x0000_i1053" type="#_x0000_t75" style="width:200.25pt;height:303pt" o:ole="">
-            <v:imagedata r:id="rId13" o:title=""/>
-          </v:shape>
-          <o:OLEObject Type="Embed" ProgID="Visio.Drawing.15" ShapeID="_x0000_i1053" DrawAspect="Content" ObjectID="_1524858832" r:id="rId14"/>
-        </w:object>
-      </w:r>
-    </w:p>
-    <w:p>
-      <w:pPr>
-        <w:ind w:firstLine="708"/>
-        <w:rPr>
-          <w:rFonts w:ascii="Times New Roman" w:hAnsi="Times New Roman"/>
-          <w:sz w:val="28"/>
-          <w:szCs w:val="28"/>
-          <w:lang w:val="ru-RU"/>
-        </w:rPr>
-      </w:pPr>
-      <w:r>
-        <w:rPr>
-          <w:rFonts w:ascii="Times New Roman" w:hAnsi="Times New Roman"/>
-          <w:sz w:val="28"/>
-          <w:szCs w:val="28"/>
-          <w:lang w:val="ru-RU"/>
-        </w:rPr>
-        <w:t>Клиентский поток выполняет проверку количества здоровья у врагов. При уровне здоровья ниже критического происходит смерть врага – удаление его из игрового поля. За каждого убитого врага игроку начисляются очки. Для их установки процесс-клиент уведомляет о смерти врага процесс-сервер, который производит установку очков. Установка очков происходит асинхронно, что ускоряет работу приложения.</w:t>
-      </w:r>
       <w:bookmarkStart w:id="0" w:name="_GoBack"/>
       <w:bookmarkEnd w:id="0"/>
+      <w:r>
+        <w:rPr>
+          <w:rFonts w:ascii="Times New Roman" w:hAnsi="Times New Roman"/>
+          <w:sz w:val="28"/>
+          <w:szCs w:val="28"/>
+          <w:lang w:val="en-US"/>
+        </w:rPr>
+        <w:pict>
+          <v:shape id="_x0000_i1056" type="#_x0000_t75" style="width:189.75pt;height:498pt">
+            <v:imagedata r:id="rId13" o:title="posledovatelnotejDaigramma"/>
+          </v:shape>
+        </w:pict>
+      </w:r>
+    </w:p>
+    <w:p>
+      <w:pPr>
+        <w:ind w:firstLine="708"/>
+        <w:rPr>
+          <w:rFonts w:ascii="Times New Roman" w:hAnsi="Times New Roman"/>
+          <w:sz w:val="28"/>
+          <w:szCs w:val="28"/>
+          <w:lang w:val="en-US"/>
+        </w:rPr>
+      </w:pPr>
+      <w:r>
+        <w:rPr>
+          <w:rFonts w:ascii="Times New Roman" w:hAnsi="Times New Roman"/>
+          <w:sz w:val="28"/>
+          <w:szCs w:val="28"/>
+          <w:lang w:val="ru-RU"/>
+        </w:rPr>
+        <w:t>Клиентский поток выполняет проверку количества здоровья у врагов. При уровне здоровья ниже критического происходит смерть врага – удаление его из игрового поля. За каждого убитого врага игроку начисляются очки. Для их установки процесс-клиент уведомляет о смерти врага процесс-сервер, который производит установку очков. Установка очков происходит асинхронно, что ускоряет работу приложения.</w:t>
+      </w:r>
     </w:p>
     <w:sectPr>
       <w:type w:val="continuous"/>
@@ -4250,7 +4249,7 @@
 </file>
 
 <file path=customXml/itemProps1.xml><?xml version="1.0" encoding="utf-8"?>
-<ds:datastoreItem xmlns:ds="http://schemas.openxmlformats.org/officeDocument/2006/customXml" ds:itemID="{CCA84FB5-44AD-42DA-857D-7169DEEBC7B9}">
+<ds:datastoreItem xmlns:ds="http://schemas.openxmlformats.org/officeDocument/2006/customXml" ds:itemID="{D6CD5BBA-2BDD-4023-A533-2F6F525DA912}">
   <ds:schemaRefs>
     <ds:schemaRef ds:uri="http://schemas.openxmlformats.org/officeDocument/2006/bibliography"/>
   </ds:schemaRefs>

</xml_diff>